<commit_message>
completate checkbox, pagina collezione, todo sulla home
</commit_message>
<xml_diff>
--- a/Manga - Analisi.docx
+++ b/Manga - Analisi.docx
@@ -438,34 +438,62 @@
         <w:br w:type="page"/>
       </w:r>
       <w:r>
-        <w:rPr>
-          <w:noProof/>
-        </w:rPr>
         <w:lastRenderedPageBreak/>
-        <w:pict>
-          <v:shapetype id="_x0000_t75" coordsize="21600,21600" o:spt="75" o:preferrelative="t" path="m@4@5l@4@11@9@11@9@5xe" filled="f" stroked="f">
-            <v:stroke joinstyle="miter"/>
-            <v:formulas>
-              <v:f eqn="if lineDrawn pixelLineWidth 0"/>
-              <v:f eqn="sum @0 1 0"/>
-              <v:f eqn="sum 0 0 @1"/>
-              <v:f eqn="prod @2 1 2"/>
-              <v:f eqn="prod @3 21600 pixelWidth"/>
-              <v:f eqn="prod @3 21600 pixelHeight"/>
-              <v:f eqn="sum @0 0 1"/>
-              <v:f eqn="prod @6 1 2"/>
-              <v:f eqn="prod @7 21600 pixelWidth"/>
-              <v:f eqn="sum @8 21600 0"/>
-              <v:f eqn="prod @7 21600 pixelHeight"/>
-              <v:f eqn="sum @10 21600 0"/>
-            </v:formulas>
-            <v:path o:extrusionok="f" gradientshapeok="t" o:connecttype="rect"/>
-            <o:lock v:ext="edit" aspectratio="t"/>
-          </v:shapetype>
-          <v:shape id="_x0000_s1031" type="#_x0000_t75" style="position:absolute;left:0;text-align:left;margin-left:-24pt;margin-top:51.3pt;width:528.55pt;height:610.95pt;z-index:251659264;mso-position-horizontal-relative:text;mso-position-vertical-relative:text;mso-width-relative:page;mso-height-relative:page">
-            <v:imagedata r:id="rId7" o:title="Schema ER"/>
-          </v:shape>
-        </w:pict>
+        <w:drawing>
+          <wp:anchor distT="0" distB="0" distL="114300" distR="114300" simplePos="0" relativeHeight="251658240" behindDoc="0" locked="0" layoutInCell="1" allowOverlap="1">
+            <wp:simplePos x="0" y="0"/>
+            <wp:positionH relativeFrom="margin">
+              <wp:align>center</wp:align>
+            </wp:positionH>
+            <wp:positionV relativeFrom="paragraph">
+              <wp:posOffset>633730</wp:posOffset>
+            </wp:positionV>
+            <wp:extent cx="7024370" cy="7620000"/>
+            <wp:effectExtent l="0" t="0" r="5080" b="0"/>
+            <wp:wrapNone/>
+            <wp:docPr id="1" name="Immagine 1"/>
+            <wp:cNvGraphicFramePr>
+              <a:graphicFrameLocks xmlns:a="http://schemas.openxmlformats.org/drawingml/2006/main" noChangeAspect="1"/>
+            </wp:cNvGraphicFramePr>
+            <a:graphic xmlns:a="http://schemas.openxmlformats.org/drawingml/2006/main">
+              <a:graphicData uri="http://schemas.openxmlformats.org/drawingml/2006/picture">
+                <pic:pic xmlns:pic="http://schemas.openxmlformats.org/drawingml/2006/picture">
+                  <pic:nvPicPr>
+                    <pic:cNvPr id="1" name=""/>
+                    <pic:cNvPicPr/>
+                  </pic:nvPicPr>
+                  <pic:blipFill>
+                    <a:blip r:embed="rId7">
+                      <a:extLst>
+                        <a:ext uri="{28A0092B-C50C-407E-A947-70E740481C1C}">
+                          <a14:useLocalDpi xmlns:a14="http://schemas.microsoft.com/office/drawing/2010/main" val="0"/>
+                        </a:ext>
+                      </a:extLst>
+                    </a:blip>
+                    <a:stretch>
+                      <a:fillRect/>
+                    </a:stretch>
+                  </pic:blipFill>
+                  <pic:spPr>
+                    <a:xfrm>
+                      <a:off x="0" y="0"/>
+                      <a:ext cx="7024370" cy="7620000"/>
+                    </a:xfrm>
+                    <a:prstGeom prst="rect">
+                      <a:avLst/>
+                    </a:prstGeom>
+                  </pic:spPr>
+                </pic:pic>
+              </a:graphicData>
+            </a:graphic>
+            <wp14:sizeRelH relativeFrom="margin">
+              <wp14:pctWidth>0</wp14:pctWidth>
+            </wp14:sizeRelH>
+            <wp14:sizeRelV relativeFrom="margin">
+              <wp14:pctHeight>0</wp14:pctHeight>
+            </wp14:sizeRelV>
+          </wp:anchor>
+        </w:drawing>
       </w:r>
       <w:r>
         <w:t>Schema ER</w:t>
@@ -476,6 +504,8 @@
       <w:r>
         <w:br w:type="page"/>
       </w:r>
+      <w:bookmarkStart w:id="0" w:name="_GoBack"/>
+      <w:bookmarkEnd w:id="0"/>
     </w:p>
     <w:p>
       <w:pPr>
@@ -561,8 +591,6 @@
         </w:rPr>
         <w:t>AccessoEffettuato</w:t>
       </w:r>
-      <w:bookmarkStart w:id="0" w:name="_GoBack"/>
-      <w:bookmarkEnd w:id="0"/>
       <w:r>
         <w:rPr>
           <w:sz w:val="28"/>
@@ -944,6 +972,7 @@
           <w:sz w:val="28"/>
         </w:rPr>
       </w:pPr>
+      <w:proofErr w:type="gramStart"/>
       <w:r>
         <w:rPr>
           <w:color w:val="000000" w:themeColor="text1"/>
@@ -956,8 +985,17 @@
           <w:color w:val="000000" w:themeColor="text1"/>
           <w:sz w:val="28"/>
         </w:rPr>
-        <w:t>ossiede -&gt; VOLUMI_UTENTE (</w:t>
-      </w:r>
+        <w:t>ossiede</w:t>
+      </w:r>
+      <w:proofErr w:type="gramEnd"/>
+      <w:r>
+        <w:rPr>
+          <w:color w:val="000000" w:themeColor="text1"/>
+          <w:sz w:val="28"/>
+        </w:rPr>
+        <w:t xml:space="preserve"> -&gt; VOLUMI_UTENTE (</w:t>
+      </w:r>
+      <w:proofErr w:type="spellStart"/>
       <w:r>
         <w:rPr>
           <w:color w:val="000000" w:themeColor="text1"/>
@@ -966,6 +1004,7 @@
         </w:rPr>
         <w:t>Nickname_Utente</w:t>
       </w:r>
+      <w:proofErr w:type="spellEnd"/>
       <w:r>
         <w:rPr>
           <w:color w:val="000000" w:themeColor="text1"/>
@@ -973,6 +1012,7 @@
         </w:rPr>
         <w:t xml:space="preserve">, </w:t>
       </w:r>
+      <w:proofErr w:type="spellStart"/>
       <w:r>
         <w:rPr>
           <w:color w:val="000000" w:themeColor="text1"/>
@@ -989,12 +1029,13 @@
         </w:rPr>
         <w:t>_Volume</w:t>
       </w:r>
-      <w:r>
-        <w:rPr>
-          <w:color w:val="000000" w:themeColor="text1"/>
-          <w:sz w:val="28"/>
-        </w:rPr>
-        <w:t>, Qualità)</w:t>
+      <w:proofErr w:type="spellEnd"/>
+      <w:r>
+        <w:rPr>
+          <w:color w:val="000000" w:themeColor="text1"/>
+          <w:sz w:val="28"/>
+        </w:rPr>
+        <w:t>)</w:t>
       </w:r>
     </w:p>
     <w:p>

</xml_diff>

<commit_message>
funzionalità sito corrispondono a quelle effettivamente implementate
</commit_message>
<xml_diff>
--- a/Manga - Analisi.docx
+++ b/Manga - Analisi.docx
@@ -438,6 +438,10 @@
         <w:br w:type="page"/>
       </w:r>
       <w:r>
+        <w:rPr>
+          <w:noProof/>
+          <w:lang w:eastAsia="it-IT"/>
+        </w:rPr>
         <w:lastRenderedPageBreak/>
         <w:drawing>
           <wp:anchor distT="0" distB="0" distL="114300" distR="114300" simplePos="0" relativeHeight="251658240" behindDoc="0" locked="0" layoutInCell="1" allowOverlap="1">
@@ -504,8 +508,6 @@
       <w:r>
         <w:br w:type="page"/>
       </w:r>
-      <w:bookmarkStart w:id="0" w:name="_GoBack"/>
-      <w:bookmarkEnd w:id="0"/>
     </w:p>
     <w:p>
       <w:pPr>
@@ -1632,32 +1634,40 @@
         <w:t xml:space="preserve"> Home,</w:t>
       </w:r>
       <w:r>
-        <w:t xml:space="preserve"> Profilo Utente, Collezione, Archivio Volumi e Archivio Manga (stessa pagina), </w:t>
-      </w:r>
-      <w:r>
-        <w:rPr>
-          <w:color w:val="0070C0"/>
-        </w:rPr>
-        <w:t>Latest Manga</w:t>
-      </w:r>
-      <w:r>
-        <w:rPr>
-          <w:color w:val="000000" w:themeColor="text1"/>
-        </w:rPr>
-        <w:t>, Altri Collezionisti. Oltre a queste pagine, sono presenti anche delle pagine di consulta Volume e consulta Manga.</w:t>
-      </w:r>
-    </w:p>
-    <w:p>
-      <w:pPr>
-        <w:rPr>
-          <w:color w:val="000000" w:themeColor="text1"/>
-        </w:rPr>
-      </w:pPr>
-      <w:r>
-        <w:rPr>
-          <w:color w:val="000000" w:themeColor="text1"/>
-        </w:rPr>
-        <w:t>Un utente può aggiungere (o rimuovere) un volume alla sua collezione attraverso una checkbox di spunta accanto alla voce nell’archivio, o solo rimuovere nella pagina della sua collezione.</w:t>
+        <w:t xml:space="preserve"> Profilo Utente, Collezione, Archivio Volumi e</w:t>
+      </w:r>
+      <w:r>
+        <w:t xml:space="preserve"> Archivio Manga (stessa pagina)</w:t>
+      </w:r>
+      <w:r>
+        <w:rPr>
+          <w:color w:val="000000" w:themeColor="text1"/>
+        </w:rPr>
+        <w:t>. Oltre a queste pagine, sono presenti anche delle pagine di consulta Volume e consulta Manga</w:t>
+      </w:r>
+      <w:r>
+        <w:rPr>
+          <w:color w:val="000000" w:themeColor="text1"/>
+        </w:rPr>
+        <w:t xml:space="preserve"> access</w:t>
+      </w:r>
+      <w:r>
+        <w:rPr>
+          <w:color w:val="000000" w:themeColor="text1"/>
+        </w:rPr>
+        <w:t>ibili cliccando sul rispettivo Volume/M</w:t>
+      </w:r>
+      <w:r>
+        <w:rPr>
+          <w:color w:val="000000" w:themeColor="text1"/>
+        </w:rPr>
+        <w:t>anga</w:t>
+      </w:r>
+      <w:r>
+        <w:rPr>
+          <w:color w:val="000000" w:themeColor="text1"/>
+        </w:rPr>
+        <w:t>.</w:t>
       </w:r>
     </w:p>
     <w:p>
@@ -1676,7 +1686,26 @@
         <w:rPr>
           <w:color w:val="000000" w:themeColor="text1"/>
         </w:rPr>
-        <w:t xml:space="preserve"> Volume e cliccarvi per andare sul loro sito. Dalla pagina di un Manga si può consultare la lista di Volumi che comprende e cliccarci sopra per consultarli. Nella pagina della collezione si ved</w:t>
+        <w:t xml:space="preserve"> Volume e cliccarvi per andare sul loro sito. Dalla pagina di un Manga si può consultare la lista di Volumi che comprende e cliccarc</w:t>
+      </w:r>
+      <w:r>
+        <w:rPr>
+          <w:color w:val="000000" w:themeColor="text1"/>
+        </w:rPr>
+        <w:t>i sopra per consultarli.</w:t>
+      </w:r>
+    </w:p>
+    <w:p>
+      <w:pPr>
+        <w:rPr>
+          <w:color w:val="000000" w:themeColor="text1"/>
+        </w:rPr>
+      </w:pPr>
+      <w:r>
+        <w:rPr>
+          <w:color w:val="000000" w:themeColor="text1"/>
+        </w:rPr>
+        <w:t>Nella pagina della collezione si ved</w:t>
       </w:r>
       <w:r>
         <w:rPr>
@@ -1684,10 +1713,28 @@
         </w:rPr>
         <w:t>ono degli scaffali che contengono dei riquadri. Questi riquadri sono i Manga di cui l’utente ha almeno un Volume. Cliccandoci sopra si consultano i Volumi posseduti oppure il Manga stesso.</w:t>
       </w:r>
-    </w:p>
-    <w:p>
-      <w:r>
-        <w:t>L’utente accede al sito tramite login, e può:</w:t>
+      <w:r>
+        <w:rPr>
+          <w:color w:val="000000" w:themeColor="text1"/>
+        </w:rPr>
+        <w:t xml:space="preserve"> </w:t>
+      </w:r>
+      <w:r>
+        <w:rPr>
+          <w:color w:val="000000" w:themeColor="text1"/>
+        </w:rPr>
+        <w:t>Un utente può aggiungere (o rimuovere) un volume alla sua collezione attraverso una checkbox di spunta accanto alla voce nell’archivio.</w:t>
+      </w:r>
+    </w:p>
+    <w:p>
+      <w:r>
+        <w:t>L’utente accede al sito tramite login</w:t>
+      </w:r>
+      <w:r>
+        <w:t>, o si registra attraverso un’apposita pagina</w:t>
+      </w:r>
+      <w:r>
+        <w:t>, e può:</w:t>
       </w:r>
     </w:p>
     <w:p>
@@ -1711,7 +1758,12 @@
         </w:numPr>
       </w:pPr>
       <w:r>
-        <w:t>Cercare Volumi specifici o Manga che può aggiungere alla sua collezione</w:t>
+        <w:t xml:space="preserve">Consultare </w:t>
+      </w:r>
+      <w:bookmarkStart w:id="0" w:name="_GoBack"/>
+      <w:bookmarkEnd w:id="0"/>
+      <w:r>
+        <w:t>l’archivio di Volumi e Manga</w:t>
       </w:r>
     </w:p>
     <w:p>
@@ -1723,7 +1775,10 @@
         </w:numPr>
       </w:pPr>
       <w:r>
-        <w:t>Aggiungere un Volume alla propria collezione o un intero Manga</w:t>
+        <w:t>Aggiungere un</w:t>
+      </w:r>
+      <w:r>
+        <w:t xml:space="preserve"> Volume alla propria collezione</w:t>
       </w:r>
     </w:p>
     <w:p>
@@ -1759,19 +1814,10 @@
         </w:numPr>
       </w:pPr>
       <w:r>
-        <w:t>Vedere e aggiornare il proprio profilo</w:t>
-      </w:r>
-    </w:p>
-    <w:p>
-      <w:pPr>
-        <w:pStyle w:val="Paragrafoelenco"/>
-        <w:numPr>
-          <w:ilvl w:val="0"/>
-          <w:numId w:val="2"/>
-        </w:numPr>
-      </w:pPr>
-      <w:r>
-        <w:t>Visualizzare il profilo e le collezioni degli altri utenti</w:t>
+        <w:t xml:space="preserve">Vedere </w:t>
+      </w:r>
+      <w:r>
+        <w:t>il proprio profilo</w:t>
       </w:r>
     </w:p>
     <w:sectPr>

</xml_diff>

<commit_message>
logout e modifiche allo schema er
</commit_message>
<xml_diff>
--- a/Manga - Analisi.docx
+++ b/Manga - Analisi.docx
@@ -438,10 +438,6 @@
         <w:br w:type="page"/>
       </w:r>
       <w:r>
-        <w:rPr>
-          <w:noProof/>
-          <w:lang w:eastAsia="it-IT"/>
-        </w:rPr>
         <w:lastRenderedPageBreak/>
         <w:drawing>
           <wp:anchor distT="0" distB="0" distL="114300" distR="114300" simplePos="0" relativeHeight="251658240" behindDoc="0" locked="0" layoutInCell="1" allowOverlap="1">
@@ -450,10 +446,10 @@
               <wp:align>center</wp:align>
             </wp:positionH>
             <wp:positionV relativeFrom="paragraph">
-              <wp:posOffset>633730</wp:posOffset>
+              <wp:posOffset>490855</wp:posOffset>
             </wp:positionV>
-            <wp:extent cx="7024370" cy="7620000"/>
-            <wp:effectExtent l="0" t="0" r="5080" b="0"/>
+            <wp:extent cx="6831965" cy="8077200"/>
+            <wp:effectExtent l="0" t="0" r="6985" b="0"/>
             <wp:wrapNone/>
             <wp:docPr id="1" name="Immagine 1"/>
             <wp:cNvGraphicFramePr>
@@ -481,7 +477,7 @@
                   <pic:spPr>
                     <a:xfrm>
                       <a:off x="0" y="0"/>
-                      <a:ext cx="7024370" cy="7620000"/>
+                      <a:ext cx="6831965" cy="8077200"/>
                     </a:xfrm>
                     <a:prstGeom prst="rect">
                       <a:avLst/>
@@ -508,6 +504,8 @@
       <w:r>
         <w:br w:type="page"/>
       </w:r>
+      <w:bookmarkStart w:id="0" w:name="_GoBack"/>
+      <w:bookmarkEnd w:id="0"/>
     </w:p>
     <w:p>
       <w:pPr>
@@ -688,8 +686,21 @@
         <w:rPr>
           <w:sz w:val="28"/>
         </w:rPr>
-        <w:t>COPERTINA_VOLUME (</w:t>
-      </w:r>
+        <w:t>COPERTINA</w:t>
+      </w:r>
+      <w:r>
+        <w:rPr>
+          <w:sz w:val="28"/>
+        </w:rPr>
+        <w:t xml:space="preserve"> </w:t>
+      </w:r>
+      <w:r>
+        <w:rPr>
+          <w:sz w:val="28"/>
+        </w:rPr>
+        <w:t>(</w:t>
+      </w:r>
+      <w:proofErr w:type="spellStart"/>
       <w:r>
         <w:rPr>
           <w:sz w:val="28"/>
@@ -697,18 +708,34 @@
         </w:rPr>
         <w:t>NomeFile</w:t>
       </w:r>
-      <w:r>
-        <w:rPr>
-          <w:sz w:val="28"/>
-        </w:rPr>
-        <w:t>, Path, Dimensioni</w:t>
-      </w:r>
+      <w:proofErr w:type="spellEnd"/>
       <w:r>
         <w:rPr>
           <w:sz w:val="28"/>
         </w:rPr>
         <w:t xml:space="preserve">, </w:t>
       </w:r>
+      <w:proofErr w:type="spellStart"/>
+      <w:r>
+        <w:rPr>
+          <w:sz w:val="28"/>
+        </w:rPr>
+        <w:t>Path</w:t>
+      </w:r>
+      <w:proofErr w:type="spellEnd"/>
+      <w:r>
+        <w:rPr>
+          <w:sz w:val="28"/>
+        </w:rPr>
+        <w:t>, Dimensioni</w:t>
+      </w:r>
+      <w:r>
+        <w:rPr>
+          <w:sz w:val="28"/>
+        </w:rPr>
+        <w:t xml:space="preserve">, </w:t>
+      </w:r>
+      <w:proofErr w:type="spellStart"/>
       <w:r>
         <w:rPr>
           <w:sz w:val="28"/>
@@ -721,6 +748,7 @@
         </w:rPr>
         <w:t>_KB</w:t>
       </w:r>
+      <w:proofErr w:type="spellEnd"/>
       <w:r>
         <w:rPr>
           <w:sz w:val="28"/>
@@ -811,7 +839,35 @@
         <w:rPr>
           <w:sz w:val="28"/>
         </w:rPr>
-        <w:t xml:space="preserve"> Edizione, A_Colori, Contenuti_Extra,</w:t>
+        <w:t xml:space="preserve"> Edizione, </w:t>
+      </w:r>
+      <w:proofErr w:type="spellStart"/>
+      <w:r>
+        <w:rPr>
+          <w:sz w:val="28"/>
+        </w:rPr>
+        <w:t>A_Colori</w:t>
+      </w:r>
+      <w:proofErr w:type="spellEnd"/>
+      <w:r>
+        <w:rPr>
+          <w:sz w:val="28"/>
+        </w:rPr>
+        <w:t xml:space="preserve">, </w:t>
+      </w:r>
+      <w:proofErr w:type="spellStart"/>
+      <w:r>
+        <w:rPr>
+          <w:sz w:val="28"/>
+        </w:rPr>
+        <w:t>Contenuti_Extra</w:t>
+      </w:r>
+      <w:proofErr w:type="spellEnd"/>
+      <w:r>
+        <w:rPr>
+          <w:sz w:val="28"/>
+        </w:rPr>
+        <w:t>,</w:t>
       </w:r>
       <w:r>
         <w:rPr>
@@ -825,6 +881,19 @@
           <w:u w:val="dotDotDash"/>
         </w:rPr>
         <w:t>Cod_Editore</w:t>
+      </w:r>
+      <w:r>
+        <w:rPr>
+          <w:sz w:val="28"/>
+        </w:rPr>
+        <w:t xml:space="preserve">, </w:t>
+      </w:r>
+      <w:r>
+        <w:rPr>
+          <w:sz w:val="28"/>
+          <w:u w:val="dotDotDash"/>
+        </w:rPr>
+        <w:t>Copertina</w:t>
       </w:r>
       <w:r>
         <w:rPr>
@@ -1367,6 +1436,63 @@
           <w:sz w:val="28"/>
         </w:rPr>
       </w:pPr>
+      <w:r>
+        <w:rPr>
+          <w:sz w:val="28"/>
+        </w:rPr>
+        <w:t xml:space="preserve">FOREIGN KEY </w:t>
+      </w:r>
+      <w:r>
+        <w:rPr>
+          <w:sz w:val="28"/>
+        </w:rPr>
+        <w:t>MANGA</w:t>
+      </w:r>
+      <w:r>
+        <w:rPr>
+          <w:sz w:val="28"/>
+        </w:rPr>
+        <w:t>(</w:t>
+      </w:r>
+      <w:r>
+        <w:rPr>
+          <w:sz w:val="28"/>
+        </w:rPr>
+        <w:t>Copertina) REFERENCES COPERTINA</w:t>
+      </w:r>
+      <w:r>
+        <w:rPr>
+          <w:sz w:val="28"/>
+        </w:rPr>
+        <w:t xml:space="preserve"> </w:t>
+      </w:r>
+      <w:r>
+        <w:rPr>
+          <w:sz w:val="28"/>
+        </w:rPr>
+        <w:t>(</w:t>
+      </w:r>
+      <w:proofErr w:type="spellStart"/>
+      <w:r>
+        <w:rPr>
+          <w:sz w:val="28"/>
+        </w:rPr>
+        <w:t>NomeFile</w:t>
+      </w:r>
+      <w:proofErr w:type="spellEnd"/>
+      <w:r>
+        <w:rPr>
+          <w:sz w:val="28"/>
+        </w:rPr>
+        <w:t>)</w:t>
+      </w:r>
+    </w:p>
+    <w:p>
+      <w:pPr>
+        <w:rPr>
+          <w:sz w:val="28"/>
+        </w:rPr>
+      </w:pPr>
     </w:p>
     <w:p>
       <w:pPr>
@@ -1430,7 +1556,6 @@
         <w:rPr>
           <w:sz w:val="28"/>
         </w:rPr>
-        <w:lastRenderedPageBreak/>
         <w:t>FOREIGN KEY LINGUE_VOLUME(ISBN_Volume) REFERENCES VOLUME(ISBN)</w:t>
       </w:r>
     </w:p>
@@ -1717,13 +1842,7 @@
         <w:rPr>
           <w:color w:val="000000" w:themeColor="text1"/>
         </w:rPr>
-        <w:t xml:space="preserve"> </w:t>
-      </w:r>
-      <w:r>
-        <w:rPr>
-          <w:color w:val="000000" w:themeColor="text1"/>
-        </w:rPr>
-        <w:t>Un utente può aggiungere (o rimuovere) un volume alla sua collezione attraverso una checkbox di spunta accanto alla voce nell’archivio.</w:t>
+        <w:t xml:space="preserve"> Un utente può aggiungere (o rimuovere) un volume alla sua collezione attraverso una checkbox di spunta accanto alla voce nell’archivio.</w:t>
       </w:r>
     </w:p>
     <w:p>
@@ -1758,12 +1877,7 @@
         </w:numPr>
       </w:pPr>
       <w:r>
-        <w:t xml:space="preserve">Consultare </w:t>
-      </w:r>
-      <w:bookmarkStart w:id="0" w:name="_GoBack"/>
-      <w:bookmarkEnd w:id="0"/>
-      <w:r>
-        <w:t>l’archivio di Volumi e Manga</w:t>
+        <w:t>Consultare l’archivio di Volumi e Manga</w:t>
       </w:r>
     </w:p>
     <w:p>
@@ -2524,6 +2638,7 @@
   <w:style w:type="paragraph" w:default="1" w:styleId="Normale">
     <w:name w:val="Normal"/>
     <w:qFormat/>
+    <w:rsid w:val="007D5804"/>
   </w:style>
   <w:style w:type="paragraph" w:styleId="Titolo1">
     <w:name w:val="heading 1"/>

</xml_diff>